<commit_message>
moved settings button to traces view, instead of the request view.
</commit_message>
<xml_diff>
--- a/Key Documents/Leave A Trace - Terms of Use.docx
+++ b/Key Documents/Leave A Trace - Terms of Use.docx
@@ -86,17 +86,7 @@
           <w:sz w:val="40"/>
           <w:szCs w:val="40"/>
         </w:rPr>
-        <w:t>Please re</w:t>
-      </w:r>
-      <w:bookmarkStart w:id="0" w:name="_GoBack"/>
-      <w:bookmarkEnd w:id="0"/>
-      <w:r>
-        <w:rPr>
-          <w:rFonts w:ascii="Arial" w:hAnsi="Arial"/>
-          <w:sz w:val="40"/>
-          <w:szCs w:val="40"/>
-        </w:rPr>
-        <w:t xml:space="preserve">ad these Terms of Use ("Terms") carefully. By downloading, accessing or using the mobile applications, websites or other products or services (collectively, the "Services") of </w:t>
+        <w:t xml:space="preserve">Please read these Terms of Use ("Terms") carefully. By downloading, accessing or using the mobile applications, websites or other products or services (collectively, the "Services") of </w:t>
       </w:r>
       <w:r>
         <w:rPr>
@@ -280,25 +270,7 @@
           <w:sz w:val="40"/>
           <w:szCs w:val="40"/>
         </w:rPr>
-        <w:t xml:space="preserve">The language below is meant to support this rule. It allows </w:t>
-      </w:r>
-      <w:proofErr w:type="gramStart"/>
-      <w:r>
-        <w:rPr>
-          <w:rFonts w:ascii="Arial" w:hAnsi="Arial"/>
-          <w:sz w:val="40"/>
-          <w:szCs w:val="40"/>
-        </w:rPr>
-        <w:t>us to continue providing and improving our Services,</w:t>
-      </w:r>
-      <w:proofErr w:type="gramEnd"/>
-      <w:r>
-        <w:rPr>
-          <w:rFonts w:ascii="Arial" w:hAnsi="Arial"/>
-          <w:sz w:val="40"/>
-          <w:szCs w:val="40"/>
-        </w:rPr>
-        <w:t xml:space="preserve"> and it helps to ensure that a few mean users don't ruin the fun for everyone else. Your part in that is simple. Just use common sense—keep sending awesome </w:t>
+        <w:t xml:space="preserve">The language below is meant to support this rule. It allows us to continue providing and improving our Services, and it helps to ensure that a few mean users don't ruin the fun for everyone else. Your part in that is simple. Just use common sense—keep sending awesome </w:t>
       </w:r>
       <w:r>
         <w:rPr>
@@ -774,25 +746,7 @@
           <w:sz w:val="40"/>
           <w:szCs w:val="40"/>
         </w:rPr>
-        <w:t xml:space="preserve"> (collectively, "User Content"). You understand that your User Content may be viewable by others and that you have the ability to control </w:t>
-      </w:r>
-      <w:proofErr w:type="gramStart"/>
-      <w:r>
-        <w:rPr>
-          <w:rFonts w:ascii="Arial" w:hAnsi="Arial"/>
-          <w:sz w:val="40"/>
-          <w:szCs w:val="40"/>
-        </w:rPr>
-        <w:t>who</w:t>
-      </w:r>
-      <w:proofErr w:type="gramEnd"/>
-      <w:r>
-        <w:rPr>
-          <w:rFonts w:ascii="Arial" w:hAnsi="Arial"/>
-          <w:sz w:val="40"/>
-          <w:szCs w:val="40"/>
-        </w:rPr>
-        <w:t xml:space="preserve"> can access such content by adjusting your privacy settings. You agree to abide by our Community Guidelines, which may be updated from time to time.</w:t>
+        <w:t xml:space="preserve"> (collectively, "User Content"). You understand that your User Content may be viewable by others and that you have the ability to control who can access such content by adjusting your privacy settings. You agree to abide by our Community Guidelines, which may be updated from time to time.</w:t>
       </w:r>
     </w:p>
     <w:p>
@@ -868,33 +822,33 @@
           <w:sz w:val="40"/>
           <w:szCs w:val="40"/>
         </w:rPr>
-        <w:t>, by submitting User Content to 150and50</w:t>
-      </w:r>
-      <w:r>
-        <w:rPr>
-          <w:rFonts w:ascii="Arial" w:hAnsi="Arial"/>
-          <w:sz w:val="40"/>
-          <w:szCs w:val="40"/>
-        </w:rPr>
-        <w:t xml:space="preserve">, you hereby grant us a nonexclusive, worldwide, royalty-free, </w:t>
-      </w:r>
-      <w:proofErr w:type="spellStart"/>
-      <w:r>
-        <w:rPr>
-          <w:rFonts w:ascii="Arial" w:hAnsi="Arial"/>
-          <w:sz w:val="40"/>
-          <w:szCs w:val="40"/>
-        </w:rPr>
-        <w:t>sublicensable</w:t>
-      </w:r>
-      <w:proofErr w:type="spellEnd"/>
-      <w:r>
-        <w:rPr>
-          <w:rFonts w:ascii="Arial" w:hAnsi="Arial"/>
-          <w:sz w:val="40"/>
-          <w:szCs w:val="40"/>
-        </w:rPr>
-        <w:t xml:space="preserve"> and transferable license to use, reproduce, modify, adapt, publish, create derivative works from, distribute, perform and display such User Content in connection with the Services, subject to your use of privacy settings in the Services to control who can see your User Content.</w:t>
+        <w:t xml:space="preserve">, by submitting User Content </w:t>
+      </w:r>
+      <w:r>
+        <w:rPr>
+          <w:rFonts w:ascii="Arial" w:hAnsi="Arial"/>
+          <w:sz w:val="40"/>
+          <w:szCs w:val="40"/>
+        </w:rPr>
+        <w:t>to 15</w:t>
+      </w:r>
+      <w:bookmarkStart w:id="0" w:name="_GoBack"/>
+      <w:bookmarkEnd w:id="0"/>
+      <w:r>
+        <w:rPr>
+          <w:rFonts w:ascii="Arial" w:hAnsi="Arial"/>
+          <w:sz w:val="40"/>
+          <w:szCs w:val="40"/>
+        </w:rPr>
+        <w:t>and50</w:t>
+      </w:r>
+      <w:r>
+        <w:rPr>
+          <w:rFonts w:ascii="Arial" w:hAnsi="Arial"/>
+          <w:sz w:val="40"/>
+          <w:szCs w:val="40"/>
+        </w:rPr>
+        <w:t>, you hereby grant us a nonexclusive, worldwide, royalty-free, sublicensable and transferable license to use, reproduce, modify, adapt, publish, create derivative works from, distribute, perform and display such User Content in connection with the Services, subject to your use of privacy settings in the Services to control who can see your User Content.</w:t>
       </w:r>
     </w:p>
     <w:p>
@@ -1242,25 +1196,7 @@
           <w:sz w:val="40"/>
           <w:szCs w:val="40"/>
         </w:rPr>
-        <w:t>You are hereby granted a limited, nonexclusive, non-</w:t>
-      </w:r>
-      <w:proofErr w:type="spellStart"/>
-      <w:r>
-        <w:rPr>
-          <w:rFonts w:ascii="Arial" w:hAnsi="Arial"/>
-          <w:sz w:val="40"/>
-          <w:szCs w:val="40"/>
-        </w:rPr>
-        <w:t>sublicensable</w:t>
-      </w:r>
-      <w:proofErr w:type="spellEnd"/>
-      <w:r>
-        <w:rPr>
-          <w:rFonts w:ascii="Arial" w:hAnsi="Arial"/>
-          <w:sz w:val="40"/>
-          <w:szCs w:val="40"/>
-        </w:rPr>
-        <w:t xml:space="preserve"> license to access and use the Services and </w:t>
+        <w:t xml:space="preserve">You are hereby granted a limited, nonexclusive, non-sublicensable license to access and use the Services and </w:t>
       </w:r>
       <w:r>
         <w:rPr>
@@ -1351,18 +1287,8 @@
           <w:sz w:val="40"/>
           <w:szCs w:val="40"/>
         </w:rPr>
-        <w:t>Content, or any portion thereof</w:t>
-      </w:r>
-      <w:proofErr w:type="gramStart"/>
-      <w:r>
-        <w:rPr>
-          <w:rFonts w:ascii="Arial" w:hAnsi="Arial"/>
-          <w:sz w:val="40"/>
-          <w:szCs w:val="40"/>
-        </w:rPr>
-        <w:t>;</w:t>
-      </w:r>
-      <w:proofErr w:type="gramEnd"/>
+        <w:t>Content, or any portion thereof;</w:t>
+      </w:r>
     </w:p>
     <w:p>
       <w:pPr>
@@ -1411,18 +1337,8 @@
           <w:sz w:val="40"/>
           <w:szCs w:val="40"/>
         </w:rPr>
-        <w:t>Content or any information contained therein, except as expressly permitted on the Services</w:t>
-      </w:r>
-      <w:proofErr w:type="gramStart"/>
-      <w:r>
-        <w:rPr>
-          <w:rFonts w:ascii="Arial" w:hAnsi="Arial"/>
-          <w:sz w:val="40"/>
-          <w:szCs w:val="40"/>
-        </w:rPr>
-        <w:t>;</w:t>
-      </w:r>
-      <w:proofErr w:type="gramEnd"/>
+        <w:t>Content or any information contained therein, except as expressly permitted on the Services;</w:t>
+      </w:r>
     </w:p>
     <w:p>
       <w:pPr>
@@ -1670,189 +1586,129 @@
           <w:sz w:val="40"/>
           <w:szCs w:val="40"/>
         </w:rPr>
-        <w:t>Use the Services for any purpose that is illegal, beyond the scope of their intended use, or otherwise prohibited in these Terms</w:t>
-      </w:r>
-      <w:proofErr w:type="gramStart"/>
-      <w:r>
-        <w:rPr>
-          <w:rFonts w:ascii="Arial" w:hAnsi="Arial"/>
-          <w:sz w:val="40"/>
-          <w:szCs w:val="40"/>
-        </w:rPr>
-        <w:t>;</w:t>
-      </w:r>
-      <w:proofErr w:type="gramEnd"/>
-    </w:p>
-    <w:p>
-      <w:pPr>
-        <w:rPr>
-          <w:rFonts w:ascii="Arial" w:hAnsi="Arial"/>
-          <w:sz w:val="40"/>
-          <w:szCs w:val="40"/>
-        </w:rPr>
-      </w:pPr>
-    </w:p>
-    <w:p>
-      <w:pPr>
-        <w:rPr>
-          <w:rFonts w:ascii="Arial" w:hAnsi="Arial"/>
-          <w:sz w:val="40"/>
-          <w:szCs w:val="40"/>
-        </w:rPr>
-      </w:pPr>
-      <w:r>
-        <w:rPr>
-          <w:rFonts w:ascii="Arial" w:hAnsi="Arial"/>
-          <w:sz w:val="40"/>
-          <w:szCs w:val="40"/>
-        </w:rPr>
-        <w:t>Use the Services in any manner that could interfere with, disrupt, negatively affect or inhibit other users from fully enjoying the Services, or that could damage, disable, overburden or impair the functioning of the Services in any manner</w:t>
-      </w:r>
-      <w:proofErr w:type="gramStart"/>
-      <w:r>
-        <w:rPr>
-          <w:rFonts w:ascii="Arial" w:hAnsi="Arial"/>
-          <w:sz w:val="40"/>
-          <w:szCs w:val="40"/>
-        </w:rPr>
-        <w:t>;</w:t>
-      </w:r>
-      <w:proofErr w:type="gramEnd"/>
-    </w:p>
-    <w:p>
-      <w:pPr>
-        <w:rPr>
-          <w:rFonts w:ascii="Arial" w:hAnsi="Arial"/>
-          <w:sz w:val="40"/>
-          <w:szCs w:val="40"/>
-        </w:rPr>
-      </w:pPr>
-    </w:p>
-    <w:p>
-      <w:pPr>
-        <w:rPr>
-          <w:rFonts w:ascii="Arial" w:hAnsi="Arial"/>
-          <w:sz w:val="40"/>
-          <w:szCs w:val="40"/>
-        </w:rPr>
-      </w:pPr>
-      <w:r>
-        <w:rPr>
-          <w:rFonts w:ascii="Arial" w:hAnsi="Arial"/>
-          <w:sz w:val="40"/>
-          <w:szCs w:val="40"/>
-        </w:rPr>
-        <w:t>Compromise the security of the Services</w:t>
-      </w:r>
-      <w:proofErr w:type="gramStart"/>
-      <w:r>
-        <w:rPr>
-          <w:rFonts w:ascii="Arial" w:hAnsi="Arial"/>
-          <w:sz w:val="40"/>
-          <w:szCs w:val="40"/>
-        </w:rPr>
-        <w:t>;</w:t>
-      </w:r>
-      <w:proofErr w:type="gramEnd"/>
-    </w:p>
-    <w:p>
-      <w:pPr>
-        <w:rPr>
-          <w:rFonts w:ascii="Arial" w:hAnsi="Arial"/>
-          <w:sz w:val="40"/>
-          <w:szCs w:val="40"/>
-        </w:rPr>
-      </w:pPr>
-      <w:r>
-        <w:rPr>
-          <w:rFonts w:ascii="Arial" w:hAnsi="Arial"/>
-          <w:sz w:val="40"/>
-          <w:szCs w:val="40"/>
-        </w:rPr>
-        <w:t>Send any unsolicited or unauthorized advertising, spam, solicitations or promotional materials</w:t>
-      </w:r>
-      <w:proofErr w:type="gramStart"/>
-      <w:r>
-        <w:rPr>
-          <w:rFonts w:ascii="Arial" w:hAnsi="Arial"/>
-          <w:sz w:val="40"/>
-          <w:szCs w:val="40"/>
-        </w:rPr>
-        <w:t>;</w:t>
-      </w:r>
-      <w:proofErr w:type="gramEnd"/>
-    </w:p>
-    <w:p>
-      <w:pPr>
-        <w:rPr>
-          <w:rFonts w:ascii="Arial" w:hAnsi="Arial"/>
-          <w:sz w:val="40"/>
-          <w:szCs w:val="40"/>
-        </w:rPr>
-      </w:pPr>
-    </w:p>
-    <w:p>
-      <w:pPr>
-        <w:rPr>
-          <w:rFonts w:ascii="Arial" w:hAnsi="Arial"/>
-          <w:sz w:val="40"/>
-          <w:szCs w:val="40"/>
-        </w:rPr>
-      </w:pPr>
-      <w:r>
-        <w:rPr>
-          <w:rFonts w:ascii="Arial" w:hAnsi="Arial"/>
-          <w:sz w:val="40"/>
-          <w:szCs w:val="40"/>
-        </w:rPr>
-        <w:t>Use any robot, spider, crawler, scraper or other automated means or interface not provided by us to access the Services or to extract data</w:t>
-      </w:r>
-      <w:proofErr w:type="gramStart"/>
-      <w:r>
-        <w:rPr>
-          <w:rFonts w:ascii="Arial" w:hAnsi="Arial"/>
-          <w:sz w:val="40"/>
-          <w:szCs w:val="40"/>
-        </w:rPr>
-        <w:t>;</w:t>
-      </w:r>
-      <w:proofErr w:type="gramEnd"/>
-    </w:p>
-    <w:p>
-      <w:pPr>
-        <w:rPr>
-          <w:rFonts w:ascii="Arial" w:hAnsi="Arial"/>
-          <w:sz w:val="40"/>
-          <w:szCs w:val="40"/>
-        </w:rPr>
-      </w:pPr>
-    </w:p>
-    <w:p>
-      <w:pPr>
-        <w:rPr>
-          <w:rFonts w:ascii="Arial" w:hAnsi="Arial"/>
-          <w:sz w:val="40"/>
-          <w:szCs w:val="40"/>
-        </w:rPr>
-      </w:pPr>
-      <w:r>
-        <w:rPr>
-          <w:rFonts w:ascii="Arial" w:hAnsi="Arial"/>
-          <w:sz w:val="40"/>
-          <w:szCs w:val="40"/>
-        </w:rPr>
-        <w:t>Reverse engineer any aspect of the Services or do anything that might discover source code or bypass or circumvent measures employed to prevent or limit access to any area, content or code of the Services</w:t>
-      </w:r>
-      <w:proofErr w:type="gramStart"/>
-      <w:r>
-        <w:rPr>
-          <w:rFonts w:ascii="Arial" w:hAnsi="Arial"/>
-          <w:sz w:val="40"/>
-          <w:szCs w:val="40"/>
-        </w:rPr>
-        <w:t>;</w:t>
-      </w:r>
-      <w:proofErr w:type="gramEnd"/>
+        <w:t>Use the Services for any purpose that is illegal, beyond the scope of their intended use, or otherwise prohibited in these Terms;</w:t>
+      </w:r>
+    </w:p>
+    <w:p>
+      <w:pPr>
+        <w:rPr>
+          <w:rFonts w:ascii="Arial" w:hAnsi="Arial"/>
+          <w:sz w:val="40"/>
+          <w:szCs w:val="40"/>
+        </w:rPr>
+      </w:pPr>
+    </w:p>
+    <w:p>
+      <w:pPr>
+        <w:rPr>
+          <w:rFonts w:ascii="Arial" w:hAnsi="Arial"/>
+          <w:sz w:val="40"/>
+          <w:szCs w:val="40"/>
+        </w:rPr>
+      </w:pPr>
+      <w:r>
+        <w:rPr>
+          <w:rFonts w:ascii="Arial" w:hAnsi="Arial"/>
+          <w:sz w:val="40"/>
+          <w:szCs w:val="40"/>
+        </w:rPr>
+        <w:t>Use the Services in any manner that could interfere with, disrupt, negatively affect or inhibit other users from fully enjoying the Services, or that could damage, disable, overburden or impair the functioning of the Services in any manner;</w:t>
+      </w:r>
+    </w:p>
+    <w:p>
+      <w:pPr>
+        <w:rPr>
+          <w:rFonts w:ascii="Arial" w:hAnsi="Arial"/>
+          <w:sz w:val="40"/>
+          <w:szCs w:val="40"/>
+        </w:rPr>
+      </w:pPr>
+    </w:p>
+    <w:p>
+      <w:pPr>
+        <w:rPr>
+          <w:rFonts w:ascii="Arial" w:hAnsi="Arial"/>
+          <w:sz w:val="40"/>
+          <w:szCs w:val="40"/>
+        </w:rPr>
+      </w:pPr>
+      <w:r>
+        <w:rPr>
+          <w:rFonts w:ascii="Arial" w:hAnsi="Arial"/>
+          <w:sz w:val="40"/>
+          <w:szCs w:val="40"/>
+        </w:rPr>
+        <w:t>Compromise the security of the Services;</w:t>
+      </w:r>
+    </w:p>
+    <w:p>
+      <w:pPr>
+        <w:rPr>
+          <w:rFonts w:ascii="Arial" w:hAnsi="Arial"/>
+          <w:sz w:val="40"/>
+          <w:szCs w:val="40"/>
+        </w:rPr>
+      </w:pPr>
+      <w:r>
+        <w:rPr>
+          <w:rFonts w:ascii="Arial" w:hAnsi="Arial"/>
+          <w:sz w:val="40"/>
+          <w:szCs w:val="40"/>
+        </w:rPr>
+        <w:t>Send any unsolicited or unauthorized advertising, spam, solicitations or promotional materials;</w:t>
+      </w:r>
+    </w:p>
+    <w:p>
+      <w:pPr>
+        <w:rPr>
+          <w:rFonts w:ascii="Arial" w:hAnsi="Arial"/>
+          <w:sz w:val="40"/>
+          <w:szCs w:val="40"/>
+        </w:rPr>
+      </w:pPr>
+    </w:p>
+    <w:p>
+      <w:pPr>
+        <w:rPr>
+          <w:rFonts w:ascii="Arial" w:hAnsi="Arial"/>
+          <w:sz w:val="40"/>
+          <w:szCs w:val="40"/>
+        </w:rPr>
+      </w:pPr>
+      <w:r>
+        <w:rPr>
+          <w:rFonts w:ascii="Arial" w:hAnsi="Arial"/>
+          <w:sz w:val="40"/>
+          <w:szCs w:val="40"/>
+        </w:rPr>
+        <w:t>Use any robot, spider, crawler, scraper or other automated means or interface not provided by us to access the Services or to extract data;</w:t>
+      </w:r>
+    </w:p>
+    <w:p>
+      <w:pPr>
+        <w:rPr>
+          <w:rFonts w:ascii="Arial" w:hAnsi="Arial"/>
+          <w:sz w:val="40"/>
+          <w:szCs w:val="40"/>
+        </w:rPr>
+      </w:pPr>
+    </w:p>
+    <w:p>
+      <w:pPr>
+        <w:rPr>
+          <w:rFonts w:ascii="Arial" w:hAnsi="Arial"/>
+          <w:sz w:val="40"/>
+          <w:szCs w:val="40"/>
+        </w:rPr>
+      </w:pPr>
+      <w:r>
+        <w:rPr>
+          <w:rFonts w:ascii="Arial" w:hAnsi="Arial"/>
+          <w:sz w:val="40"/>
+          <w:szCs w:val="40"/>
+        </w:rPr>
+        <w:t>Reverse engineer any aspect of the Services or do anything that might discover source code or bypass or circumvent measures employed to prevent or limit access to any area, content or code of the Services;</w:t>
+      </w:r>
     </w:p>
     <w:p>
       <w:pPr>
@@ -1911,54 +1767,34 @@
           <w:sz w:val="40"/>
           <w:szCs w:val="40"/>
         </w:rPr>
-        <w:t>Attempt to indicate in any manner that you have a relationship with us or that we have endorsed you or any products or services without our express written consent to do so</w:t>
-      </w:r>
-      <w:proofErr w:type="gramStart"/>
-      <w:r>
-        <w:rPr>
-          <w:rFonts w:ascii="Arial" w:hAnsi="Arial"/>
-          <w:sz w:val="40"/>
-          <w:szCs w:val="40"/>
-        </w:rPr>
-        <w:t>;</w:t>
-      </w:r>
-      <w:proofErr w:type="gramEnd"/>
-    </w:p>
-    <w:p>
-      <w:pPr>
-        <w:rPr>
-          <w:rFonts w:ascii="Arial" w:hAnsi="Arial"/>
-          <w:sz w:val="40"/>
-          <w:szCs w:val="40"/>
-        </w:rPr>
-      </w:pPr>
-    </w:p>
-    <w:p>
-      <w:pPr>
-        <w:rPr>
-          <w:rFonts w:ascii="Arial" w:hAnsi="Arial"/>
-          <w:sz w:val="40"/>
-          <w:szCs w:val="40"/>
-        </w:rPr>
-      </w:pPr>
-      <w:r>
-        <w:rPr>
-          <w:rFonts w:ascii="Arial" w:hAnsi="Arial"/>
-          <w:sz w:val="40"/>
-          <w:szCs w:val="40"/>
-        </w:rPr>
-        <w:t>Engage in any harassing, intimidating, predatory or stalking conduct</w:t>
-      </w:r>
-      <w:proofErr w:type="gramStart"/>
-      <w:r>
-        <w:rPr>
-          <w:rFonts w:ascii="Arial" w:hAnsi="Arial"/>
-          <w:sz w:val="40"/>
-          <w:szCs w:val="40"/>
-        </w:rPr>
-        <w:t>;</w:t>
-      </w:r>
-      <w:proofErr w:type="gramEnd"/>
+        <w:t>Attempt to indicate in any manner that you have a relationship with us or that we have endorsed you or any products or services without our express written consent to do so;</w:t>
+      </w:r>
+    </w:p>
+    <w:p>
+      <w:pPr>
+        <w:rPr>
+          <w:rFonts w:ascii="Arial" w:hAnsi="Arial"/>
+          <w:sz w:val="40"/>
+          <w:szCs w:val="40"/>
+        </w:rPr>
+      </w:pPr>
+    </w:p>
+    <w:p>
+      <w:pPr>
+        <w:rPr>
+          <w:rFonts w:ascii="Arial" w:hAnsi="Arial"/>
+          <w:sz w:val="40"/>
+          <w:szCs w:val="40"/>
+        </w:rPr>
+      </w:pPr>
+      <w:r>
+        <w:rPr>
+          <w:rFonts w:ascii="Arial" w:hAnsi="Arial"/>
+          <w:sz w:val="40"/>
+          <w:szCs w:val="40"/>
+        </w:rPr>
+        <w:t>Engage in any harassing, intimidating, predatory or stalking conduct;</w:t>
+      </w:r>
     </w:p>
     <w:p>
       <w:pPr>
@@ -2000,45 +1836,25 @@
           <w:sz w:val="40"/>
           <w:szCs w:val="40"/>
         </w:rPr>
-        <w:t>Violate the publicity, privacy or data protection rights of others, including by taking pictures of another individual without receiving that individual's consent</w:t>
-      </w:r>
-      <w:proofErr w:type="gramStart"/>
-      <w:r>
-        <w:rPr>
-          <w:rFonts w:ascii="Arial" w:hAnsi="Arial"/>
-          <w:sz w:val="40"/>
-          <w:szCs w:val="40"/>
-        </w:rPr>
-        <w:t>;</w:t>
-      </w:r>
-      <w:proofErr w:type="gramEnd"/>
-    </w:p>
-    <w:p>
-      <w:pPr>
-        <w:rPr>
-          <w:rFonts w:ascii="Arial" w:hAnsi="Arial"/>
-          <w:sz w:val="40"/>
-          <w:szCs w:val="40"/>
-        </w:rPr>
-      </w:pPr>
-      <w:r>
-        <w:rPr>
-          <w:rFonts w:ascii="Arial" w:hAnsi="Arial"/>
-          <w:sz w:val="40"/>
-          <w:szCs w:val="40"/>
-        </w:rPr>
-        <w:t>Infringe any patent, trademark, trade secret, copyright or other intellectual or proprietary right of any party</w:t>
-      </w:r>
-      <w:proofErr w:type="gramStart"/>
-      <w:r>
-        <w:rPr>
-          <w:rFonts w:ascii="Arial" w:hAnsi="Arial"/>
-          <w:sz w:val="40"/>
-          <w:szCs w:val="40"/>
-        </w:rPr>
-        <w:t>;</w:t>
-      </w:r>
-      <w:proofErr w:type="gramEnd"/>
+        <w:t>Violate the publicity, privacy or data protection rights of others, including by taking pictures of another individual without receiving that individual's consent;</w:t>
+      </w:r>
+    </w:p>
+    <w:p>
+      <w:pPr>
+        <w:rPr>
+          <w:rFonts w:ascii="Arial" w:hAnsi="Arial"/>
+          <w:sz w:val="40"/>
+          <w:szCs w:val="40"/>
+        </w:rPr>
+      </w:pPr>
+      <w:r>
+        <w:rPr>
+          <w:rFonts w:ascii="Arial" w:hAnsi="Arial"/>
+          <w:sz w:val="40"/>
+          <w:szCs w:val="40"/>
+        </w:rPr>
+        <w:t>Infringe any patent, trademark, trade secret, copyright or other intellectual or proprietary right of any party;</w:t>
+      </w:r>
     </w:p>
     <w:p>
       <w:pPr>
@@ -2597,7 +2413,6 @@
           <w:szCs w:val="40"/>
         </w:rPr>
       </w:pPr>
-      <w:proofErr w:type="gramStart"/>
       <w:r>
         <w:rPr>
           <w:rFonts w:ascii="Arial" w:hAnsi="Arial"/>
@@ -2614,7 +2429,6 @@
         </w:rPr>
         <w:t>.</w:t>
       </w:r>
-      <w:proofErr w:type="gramEnd"/>
     </w:p>
     <w:p>
       <w:pPr>
@@ -3093,25 +2907,7 @@
           <w:sz w:val="40"/>
           <w:szCs w:val="40"/>
         </w:rPr>
-        <w:t xml:space="preserve"> is found liable to you for any damage or </w:t>
-      </w:r>
-      <w:proofErr w:type="gramStart"/>
-      <w:r>
-        <w:rPr>
-          <w:rFonts w:ascii="Arial" w:hAnsi="Arial"/>
-          <w:sz w:val="40"/>
-          <w:szCs w:val="40"/>
-        </w:rPr>
-        <w:t>loss which</w:t>
-      </w:r>
-      <w:proofErr w:type="gramEnd"/>
-      <w:r>
-        <w:rPr>
-          <w:rFonts w:ascii="Arial" w:hAnsi="Arial"/>
-          <w:sz w:val="40"/>
-          <w:szCs w:val="40"/>
-        </w:rPr>
-        <w:t xml:space="preserve"> arises out of or is in any way connected with your use of the Services or any content, </w:t>
+        <w:t xml:space="preserve"> is found liable to you for any damage or loss which arises out of or is in any way connected with your use of the Services or any content, </w:t>
       </w:r>
       <w:r>
         <w:rPr>
@@ -3445,7 +3241,6 @@
           <w:szCs w:val="40"/>
         </w:rPr>
       </w:pPr>
-      <w:proofErr w:type="gramStart"/>
       <w:r>
         <w:rPr>
           <w:rFonts w:ascii="Arial" w:hAnsi="Arial"/>
@@ -3484,16 +3279,7 @@
           <w:sz w:val="40"/>
           <w:szCs w:val="40"/>
         </w:rPr>
-        <w:t xml:space="preserve"> and applicable United States law</w:t>
-      </w:r>
-      <w:proofErr w:type="gramEnd"/>
-      <w:r>
-        <w:rPr>
-          <w:rFonts w:ascii="Arial" w:hAnsi="Arial"/>
-          <w:sz w:val="40"/>
-          <w:szCs w:val="40"/>
-        </w:rPr>
-        <w:t>, without giving effect to any conflict of laws principles that may provide for the application of the law of another jurisdiction.</w:t>
+        <w:t xml:space="preserve"> and applicable United States law, without giving effect to any conflict of laws principles that may provide for the application of the law of another jurisdiction.</w:t>
       </w:r>
     </w:p>
     <w:p>

</xml_diff>